<commit_message>
Added a squish sound effect
</commit_message>
<xml_diff>
--- a/Audio/Credits.docx
+++ b/Audio/Credits.docx
@@ -192,7 +192,15 @@
     </w:p>
     <w:p>
       <w:r>
-        <w:t xml:space="preserve">“gear-spinning-loop” </w:t>
+        <w:t>“</w:t>
+      </w:r>
+      <w:proofErr w:type="gramStart"/>
+      <w:r>
+        <w:t>gear</w:t>
+      </w:r>
+      <w:proofErr w:type="gramEnd"/>
+      <w:r>
+        <w:t xml:space="preserve">-spinning-loop” </w:t>
       </w:r>
       <w:r>
         <w:t xml:space="preserve">by </w:t>
@@ -203,9 +211,37 @@
       </w:r>
       <w:proofErr w:type="spellEnd"/>
       <w:r>
-        <w:t>, via Pixabay</w:t>
-      </w:r>
-    </w:p>
+        <w:t xml:space="preserve">, via </w:t>
+      </w:r>
+      <w:proofErr w:type="spellStart"/>
+      <w:r>
+        <w:t>Pixabay</w:t>
+      </w:r>
+      <w:proofErr w:type="spellEnd"/>
+    </w:p>
+    <w:p>
+      <w:r>
+        <w:t>“</w:t>
+      </w:r>
+      <w:r>
+        <w:t>Gross Slimy Goo Foley 6</w:t>
+      </w:r>
+      <w:r>
+        <w:t xml:space="preserve">” by </w:t>
+      </w:r>
+      <w:proofErr w:type="spellStart"/>
+      <w:r>
+        <w:t>floraphonic</w:t>
+      </w:r>
+      <w:proofErr w:type="spellEnd"/>
+      <w:r>
+        <w:t xml:space="preserve">, </w:t>
+      </w:r>
+      <w:r>
+        <w:t>via Pixabay</w:t>
+      </w:r>
+    </w:p>
+    <w:p/>
     <w:sectPr>
       <w:pgSz w:w="12240" w:h="15840"/>
       <w:pgMar w:top="1440" w:right="1440" w:bottom="1440" w:left="1440" w:header="720" w:footer="720" w:gutter="0"/>

</xml_diff>